<commit_message>
Solve first medium problem at 2020-10-7
</commit_message>
<xml_diff>
--- a/Bits/编码问题集合.docx
+++ b/Bits/编码问题集合.docx
@@ -30,18 +30,78 @@
     <w:p>
       <w:pPr>
         <w:rPr>
+          <w:rFonts w:ascii="仿宋" w:eastAsia="仿宋" w:hAnsi="仿宋"/>
+          <w:sz w:val="28"/>
+          <w:szCs w:val="28"/>
+        </w:rPr>
+      </w:pPr>
+      <w:r>
+        <w:rPr>
           <w:rFonts w:ascii="仿宋" w:eastAsia="仿宋" w:hAnsi="仿宋" w:hint="eastAsia"/>
           <w:sz w:val="28"/>
           <w:szCs w:val="28"/>
         </w:rPr>
-      </w:pPr>
+        <w:t>求解格雷编码的方式除了回溯算法之外，还有利用特性找规律的方法。假设g</w:t>
+      </w:r>
+      <w:r>
+        <w:rPr>
+          <w:rFonts w:ascii="仿宋" w:eastAsia="仿宋" w:hAnsi="仿宋"/>
+          <w:sz w:val="28"/>
+          <w:szCs w:val="28"/>
+        </w:rPr>
+        <w:t>(n)</w:t>
+      </w:r>
       <w:r>
         <w:rPr>
           <w:rFonts w:ascii="仿宋" w:eastAsia="仿宋" w:hAnsi="仿宋" w:hint="eastAsia"/>
           <w:sz w:val="28"/>
           <w:szCs w:val="28"/>
         </w:rPr>
-        <w:t>求解格雷编码的方式除了回溯算法之外，还有利用特性找规律的方法。假设g</w:t>
+        <w:t>表示第n阶格雷编码集合，即n</w:t>
+      </w:r>
+      <w:proofErr w:type="gramStart"/>
+      <w:r>
+        <w:rPr>
+          <w:rFonts w:ascii="仿宋" w:eastAsia="仿宋" w:hAnsi="仿宋" w:hint="eastAsia"/>
+          <w:sz w:val="28"/>
+          <w:szCs w:val="28"/>
+        </w:rPr>
+        <w:t>个</w:t>
+      </w:r>
+      <w:proofErr w:type="gramEnd"/>
+      <w:r>
+        <w:rPr>
+          <w:rFonts w:ascii="仿宋" w:eastAsia="仿宋" w:hAnsi="仿宋" w:hint="eastAsia"/>
+          <w:sz w:val="28"/>
+          <w:szCs w:val="28"/>
+        </w:rPr>
+        <w:t>数字的二进制，则这n个数字满足相邻数字仅有一位数不同。要扩展到</w:t>
+      </w:r>
+      <w:proofErr w:type="spellStart"/>
+      <w:r>
+        <w:rPr>
+          <w:rFonts w:ascii="仿宋" w:eastAsia="仿宋" w:hAnsi="仿宋" w:hint="eastAsia"/>
+          <w:sz w:val="28"/>
+          <w:szCs w:val="28"/>
+        </w:rPr>
+        <w:t>n</w:t>
+      </w:r>
+      <w:r>
+        <w:rPr>
+          <w:rFonts w:ascii="仿宋" w:eastAsia="仿宋" w:hAnsi="仿宋"/>
+          <w:sz w:val="28"/>
+          <w:szCs w:val="28"/>
+        </w:rPr>
+        <w:t>+1</w:t>
+      </w:r>
+      <w:proofErr w:type="spellEnd"/>
+      <w:r>
+        <w:rPr>
+          <w:rFonts w:ascii="仿宋" w:eastAsia="仿宋" w:hAnsi="仿宋" w:hint="eastAsia"/>
+          <w:sz w:val="28"/>
+          <w:szCs w:val="28"/>
+        </w:rPr>
+        <w:t>阶，根据上述特性，将g</w:t>
       </w:r>
       <w:r>
         <w:rPr>
@@ -57,190 +117,193 @@
           <w:sz w:val="28"/>
           <w:szCs w:val="28"/>
         </w:rPr>
-        <w:t>表示第n阶格雷编码集合，即n</w:t>
+        <w:t>集合倒序得到g</w:t>
       </w:r>
       <w:proofErr w:type="gramStart"/>
       <w:r>
         <w:rPr>
+          <w:rFonts w:ascii="仿宋" w:eastAsia="仿宋" w:hAnsi="仿宋"/>
+          <w:sz w:val="28"/>
+          <w:szCs w:val="28"/>
+        </w:rPr>
+        <w:t>’</w:t>
+      </w:r>
+      <w:proofErr w:type="gramEnd"/>
+      <w:r>
+        <w:rPr>
+          <w:rFonts w:ascii="仿宋" w:eastAsia="仿宋" w:hAnsi="仿宋"/>
+          <w:sz w:val="28"/>
+          <w:szCs w:val="28"/>
+        </w:rPr>
+        <w:t>(n)</w:t>
+      </w:r>
+      <w:r>
+        <w:rPr>
           <w:rFonts w:ascii="仿宋" w:eastAsia="仿宋" w:hAnsi="仿宋" w:hint="eastAsia"/>
           <w:sz w:val="28"/>
           <w:szCs w:val="28"/>
         </w:rPr>
-        <w:t>个</w:t>
+        <w:t>仍旧满足格雷编码性质，此时在g</w:t>
+      </w:r>
+      <w:r>
+        <w:rPr>
+          <w:rFonts w:ascii="仿宋" w:eastAsia="仿宋" w:hAnsi="仿宋"/>
+          <w:sz w:val="28"/>
+          <w:szCs w:val="28"/>
+        </w:rPr>
+        <w:t>(n)</w:t>
+      </w:r>
+      <w:r>
+        <w:rPr>
+          <w:rFonts w:ascii="仿宋" w:eastAsia="仿宋" w:hAnsi="仿宋" w:hint="eastAsia"/>
+          <w:sz w:val="28"/>
+          <w:szCs w:val="28"/>
+        </w:rPr>
+        <w:t>前加0，在g</w:t>
+      </w:r>
+      <w:r>
+        <w:rPr>
+          <w:rFonts w:ascii="仿宋" w:eastAsia="仿宋" w:hAnsi="仿宋"/>
+          <w:sz w:val="28"/>
+          <w:szCs w:val="28"/>
+        </w:rPr>
+        <w:t>’(n)</w:t>
+      </w:r>
+      <w:r>
+        <w:rPr>
+          <w:rFonts w:ascii="仿宋" w:eastAsia="仿宋" w:hAnsi="仿宋" w:hint="eastAsia"/>
+          <w:sz w:val="28"/>
+          <w:szCs w:val="28"/>
+        </w:rPr>
+        <w:t>前加1并拼接，即可得到g</w:t>
+      </w:r>
+      <w:r>
+        <w:rPr>
+          <w:rFonts w:ascii="仿宋" w:eastAsia="仿宋" w:hAnsi="仿宋"/>
+          <w:sz w:val="28"/>
+          <w:szCs w:val="28"/>
+        </w:rPr>
+        <w:t>(</w:t>
+      </w:r>
+      <w:proofErr w:type="spellStart"/>
+      <w:r>
+        <w:rPr>
+          <w:rFonts w:ascii="仿宋" w:eastAsia="仿宋" w:hAnsi="仿宋"/>
+          <w:sz w:val="28"/>
+          <w:szCs w:val="28"/>
+        </w:rPr>
+        <w:t>n+1</w:t>
+      </w:r>
+      <w:proofErr w:type="spellEnd"/>
+      <w:r>
+        <w:rPr>
+          <w:rFonts w:ascii="仿宋" w:eastAsia="仿宋" w:hAnsi="仿宋"/>
+          <w:sz w:val="28"/>
+          <w:szCs w:val="28"/>
+        </w:rPr>
+        <w:t>)</w:t>
+      </w:r>
+      <w:r>
+        <w:rPr>
+          <w:rFonts w:ascii="仿宋" w:eastAsia="仿宋" w:hAnsi="仿宋" w:hint="eastAsia"/>
+          <w:sz w:val="28"/>
+          <w:szCs w:val="28"/>
+        </w:rPr>
+        <w:t>，因为前后半部分均各自满足格雷编码性质，而拼接处则只有第一位不同。因为整体满足。附图说明，</w:t>
+      </w:r>
+      <w:proofErr w:type="gramStart"/>
+      <w:r>
+        <w:rPr>
+          <w:rFonts w:ascii="仿宋" w:eastAsia="仿宋" w:hAnsi="仿宋" w:hint="eastAsia"/>
+          <w:sz w:val="28"/>
+          <w:szCs w:val="28"/>
+        </w:rPr>
+        <w:t>参考自</w:t>
       </w:r>
       <w:proofErr w:type="gramEnd"/>
       <w:r>
         <w:rPr>
-          <w:rFonts w:ascii="仿宋" w:eastAsia="仿宋" w:hAnsi="仿宋" w:hint="eastAsia"/>
-          <w:sz w:val="28"/>
-          <w:szCs w:val="28"/>
-        </w:rPr>
-        <w:t>数字的二进制，则这n</w:t>
-      </w:r>
-      <w:proofErr w:type="gramStart"/>
-      <w:r>
-        <w:rPr>
-          <w:rFonts w:ascii="仿宋" w:eastAsia="仿宋" w:hAnsi="仿宋" w:hint="eastAsia"/>
-          <w:sz w:val="28"/>
-          <w:szCs w:val="28"/>
-        </w:rPr>
-        <w:t>个</w:t>
-      </w:r>
-      <w:proofErr w:type="gramEnd"/>
-      <w:r>
-        <w:rPr>
-          <w:rFonts w:ascii="仿宋" w:eastAsia="仿宋" w:hAnsi="仿宋" w:hint="eastAsia"/>
-          <w:sz w:val="28"/>
-          <w:szCs w:val="28"/>
-        </w:rPr>
-        <w:t>数字满足相邻数字仅有一位数不同。要扩展到</w:t>
-      </w:r>
-      <w:proofErr w:type="spellStart"/>
-      <w:r>
-        <w:rPr>
-          <w:rFonts w:ascii="仿宋" w:eastAsia="仿宋" w:hAnsi="仿宋" w:hint="eastAsia"/>
-          <w:sz w:val="28"/>
-          <w:szCs w:val="28"/>
-        </w:rPr>
-        <w:t>n</w:t>
-      </w:r>
-      <w:r>
-        <w:rPr>
-          <w:rFonts w:ascii="仿宋" w:eastAsia="仿宋" w:hAnsi="仿宋"/>
-          <w:sz w:val="28"/>
-          <w:szCs w:val="28"/>
-        </w:rPr>
-        <w:t>+1</w:t>
-      </w:r>
-      <w:proofErr w:type="spellEnd"/>
-      <w:r>
-        <w:rPr>
-          <w:rFonts w:ascii="仿宋" w:eastAsia="仿宋" w:hAnsi="仿宋" w:hint="eastAsia"/>
-          <w:sz w:val="28"/>
-          <w:szCs w:val="28"/>
-        </w:rPr>
-        <w:t>阶，根据上述特性，将g</w:t>
-      </w:r>
-      <w:r>
-        <w:rPr>
-          <w:rFonts w:ascii="仿宋" w:eastAsia="仿宋" w:hAnsi="仿宋"/>
-          <w:sz w:val="28"/>
-          <w:szCs w:val="28"/>
-        </w:rPr>
-        <w:t>(n)</w:t>
-      </w:r>
-      <w:r>
-        <w:rPr>
-          <w:rFonts w:ascii="仿宋" w:eastAsia="仿宋" w:hAnsi="仿宋" w:hint="eastAsia"/>
-          <w:sz w:val="28"/>
-          <w:szCs w:val="28"/>
-        </w:rPr>
-        <w:t>集合倒序得到g</w:t>
-      </w:r>
-      <w:proofErr w:type="gramStart"/>
-      <w:r>
-        <w:rPr>
-          <w:rFonts w:ascii="仿宋" w:eastAsia="仿宋" w:hAnsi="仿宋"/>
-          <w:sz w:val="28"/>
-          <w:szCs w:val="28"/>
-        </w:rPr>
-        <w:t>’</w:t>
-      </w:r>
-      <w:proofErr w:type="gramEnd"/>
-      <w:r>
-        <w:rPr>
-          <w:rFonts w:ascii="仿宋" w:eastAsia="仿宋" w:hAnsi="仿宋"/>
-          <w:sz w:val="28"/>
-          <w:szCs w:val="28"/>
-        </w:rPr>
-        <w:t>(n)</w:t>
-      </w:r>
-      <w:r>
-        <w:rPr>
-          <w:rFonts w:ascii="仿宋" w:eastAsia="仿宋" w:hAnsi="仿宋" w:hint="eastAsia"/>
-          <w:sz w:val="28"/>
-          <w:szCs w:val="28"/>
-        </w:rPr>
-        <w:t>仍旧满足格雷编码性质，此时在g</w:t>
-      </w:r>
-      <w:r>
-        <w:rPr>
-          <w:rFonts w:ascii="仿宋" w:eastAsia="仿宋" w:hAnsi="仿宋"/>
-          <w:sz w:val="28"/>
-          <w:szCs w:val="28"/>
-        </w:rPr>
-        <w:t>(n)</w:t>
-      </w:r>
-      <w:r>
-        <w:rPr>
-          <w:rFonts w:ascii="仿宋" w:eastAsia="仿宋" w:hAnsi="仿宋" w:hint="eastAsia"/>
-          <w:sz w:val="28"/>
-          <w:szCs w:val="28"/>
-        </w:rPr>
-        <w:t>前加0，在g</w:t>
-      </w:r>
-      <w:proofErr w:type="gramStart"/>
-      <w:r>
-        <w:rPr>
-          <w:rFonts w:ascii="仿宋" w:eastAsia="仿宋" w:hAnsi="仿宋"/>
-          <w:sz w:val="28"/>
-          <w:szCs w:val="28"/>
-        </w:rPr>
-        <w:t>’</w:t>
-      </w:r>
-      <w:proofErr w:type="gramEnd"/>
-      <w:r>
-        <w:rPr>
-          <w:rFonts w:ascii="仿宋" w:eastAsia="仿宋" w:hAnsi="仿宋"/>
-          <w:sz w:val="28"/>
-          <w:szCs w:val="28"/>
-        </w:rPr>
-        <w:t>(n)</w:t>
-      </w:r>
-      <w:r>
-        <w:rPr>
-          <w:rFonts w:ascii="仿宋" w:eastAsia="仿宋" w:hAnsi="仿宋" w:hint="eastAsia"/>
-          <w:sz w:val="28"/>
-          <w:szCs w:val="28"/>
-        </w:rPr>
-        <w:t>前加1并拼接，即可得到g</w:t>
-      </w:r>
-      <w:r>
-        <w:rPr>
-          <w:rFonts w:ascii="仿宋" w:eastAsia="仿宋" w:hAnsi="仿宋"/>
-          <w:sz w:val="28"/>
-          <w:szCs w:val="28"/>
-        </w:rPr>
-        <w:t>(</w:t>
-      </w:r>
-      <w:proofErr w:type="spellStart"/>
-      <w:r>
-        <w:rPr>
-          <w:rFonts w:ascii="仿宋" w:eastAsia="仿宋" w:hAnsi="仿宋"/>
-          <w:sz w:val="28"/>
-          <w:szCs w:val="28"/>
-        </w:rPr>
-        <w:t>n+1</w:t>
-      </w:r>
-      <w:proofErr w:type="spellEnd"/>
-      <w:r>
-        <w:rPr>
-          <w:rFonts w:ascii="仿宋" w:eastAsia="仿宋" w:hAnsi="仿宋"/>
-          <w:sz w:val="28"/>
-          <w:szCs w:val="28"/>
-        </w:rPr>
-        <w:t>)</w:t>
-      </w:r>
-      <w:r>
-        <w:rPr>
-          <w:rFonts w:ascii="仿宋" w:eastAsia="仿宋" w:hAnsi="仿宋" w:hint="eastAsia"/>
-          <w:sz w:val="28"/>
-          <w:szCs w:val="28"/>
-        </w:rPr>
-        <w:t>，因为前后半部分均各自满足格雷编码性质，而拼接处则只有第一位不同。因为整体满足。附图说明，参考自</w:t>
-      </w:r>
-      <w:r>
-        <w:rPr>
+          <w:rFonts w:ascii="仿宋" w:eastAsia="仿宋" w:hAnsi="仿宋"/>
+          <w:sz w:val="28"/>
+          <w:szCs w:val="28"/>
+        </w:rPr>
+        <w:fldChar w:fldCharType="begin"/>
+      </w:r>
+      <w:r>
+        <w:rPr>
+          <w:rFonts w:ascii="仿宋" w:eastAsia="仿宋" w:hAnsi="仿宋"/>
+          <w:sz w:val="28"/>
+          <w:szCs w:val="28"/>
+        </w:rPr>
+        <w:instrText xml:space="preserve"> HYPERLINK "</w:instrText>
+      </w:r>
+      <w:r>
+        <w:rPr>
+          <w:rFonts w:ascii="仿宋" w:eastAsia="仿宋" w:hAnsi="仿宋"/>
+          <w:sz w:val="28"/>
+          <w:szCs w:val="28"/>
+        </w:rPr>
+        <w:instrText>https://leetcode-cn.com/problems/gray-code/solution/gray-code-jing-xiang-fan-she-fa-by-jyd/</w:instrText>
+      </w:r>
+      <w:r>
+        <w:rPr>
+          <w:noProof/>
+        </w:rPr>
+        <w:drawing>
+          <wp:inline distT="0" distB="0" distL="0" distR="0" wp14:anchorId="5DC3A4EE" wp14:editId="359B2078">
+            <wp:extent cx="3682700" cy="3614420"/>
+            <wp:effectExtent l="0" t="0" r="0" b="5080"/>
+            <wp:docPr id="2" name="图片 2"/>
+            <wp:cNvGraphicFramePr>
+              <a:graphicFrameLocks xmlns:a="http://schemas.openxmlformats.org/drawingml/2006/main" noChangeAspect="1"/>
+            </wp:cNvGraphicFramePr>
+            <a:graphic xmlns:a="http://schemas.openxmlformats.org/drawingml/2006/main">
+              <a:graphicData uri="http://schemas.openxmlformats.org/drawingml/2006/picture">
+                <pic:pic xmlns:pic="http://schemas.openxmlformats.org/drawingml/2006/picture">
+                  <pic:nvPicPr>
+                    <pic:cNvPr id="1" name=""/>
+                    <pic:cNvPicPr/>
+                  </pic:nvPicPr>
+                  <pic:blipFill>
+                    <a:blip r:embed="rId6"/>
+                    <a:stretch>
+                      <a:fillRect/>
+                    </a:stretch>
+                  </pic:blipFill>
+                  <pic:spPr>
+                    <a:xfrm>
+                      <a:off x="0" y="0"/>
+                      <a:ext cx="3702713" cy="3634062"/>
+                    </a:xfrm>
+                    <a:prstGeom prst="rect">
+                      <a:avLst/>
+                    </a:prstGeom>
+                  </pic:spPr>
+                </pic:pic>
+              </a:graphicData>
+            </a:graphic>
+          </wp:inline>
+        </w:drawing>
+      </w:r>
+      <w:r>
+        <w:rPr>
+          <w:rFonts w:ascii="仿宋" w:eastAsia="仿宋" w:hAnsi="仿宋"/>
+          <w:sz w:val="28"/>
+          <w:szCs w:val="28"/>
+        </w:rPr>
+        <w:instrText xml:space="preserve">" </w:instrText>
+      </w:r>
+      <w:r>
+        <w:rPr>
+          <w:rFonts w:ascii="仿宋" w:eastAsia="仿宋" w:hAnsi="仿宋"/>
+          <w:sz w:val="28"/>
+          <w:szCs w:val="28"/>
+        </w:rPr>
+        <w:fldChar w:fldCharType="separate"/>
+      </w:r>
+      <w:r>
+        <w:rPr>
+          <w:rStyle w:val="a7"/>
           <w:rFonts w:ascii="仿宋" w:eastAsia="仿宋" w:hAnsi="仿宋"/>
           <w:sz w:val="28"/>
           <w:szCs w:val="28"/>
@@ -249,10 +312,11 @@
       </w:r>
       <w:r>
         <w:rPr>
+          <w:rStyle w:val="a7"/>
           <w:noProof/>
         </w:rPr>
         <w:drawing>
-          <wp:inline distT="0" distB="0" distL="0" distR="0" wp14:anchorId="39C2A727" wp14:editId="77E3BF82">
+          <wp:inline distT="0" distB="0" distL="0" distR="0" wp14:anchorId="1B39658D" wp14:editId="03F9906B">
             <wp:extent cx="3682700" cy="3614420"/>
             <wp:effectExtent l="0" t="0" r="0" b="5080"/>
             <wp:docPr id="1" name="图片 1"/>
@@ -287,8 +351,284 @@
           </wp:inline>
         </w:drawing>
       </w:r>
+      <w:r>
+        <w:rPr>
+          <w:rFonts w:ascii="仿宋" w:eastAsia="仿宋" w:hAnsi="仿宋"/>
+          <w:sz w:val="28"/>
+          <w:szCs w:val="28"/>
+        </w:rPr>
+        <w:fldChar w:fldCharType="end"/>
+      </w:r>
+    </w:p>
+    <w:p>
+      <w:pPr>
+        <w:rPr>
+          <w:rFonts w:ascii="仿宋" w:eastAsia="仿宋" w:hAnsi="仿宋"/>
+          <w:sz w:val="28"/>
+          <w:szCs w:val="28"/>
+        </w:rPr>
+      </w:pPr>
+      <w:proofErr w:type="spellStart"/>
+      <w:r>
+        <w:rPr>
+          <w:rFonts w:ascii="仿宋" w:eastAsia="仿宋" w:hAnsi="仿宋"/>
+          <w:sz w:val="28"/>
+          <w:szCs w:val="28"/>
+        </w:rPr>
+        <w:t>ans</w:t>
+      </w:r>
+      <w:proofErr w:type="spellEnd"/>
+      <w:r>
+        <w:rPr>
+          <w:rFonts w:ascii="仿宋" w:eastAsia="仿宋" w:hAnsi="仿宋"/>
+          <w:sz w:val="28"/>
+          <w:szCs w:val="28"/>
+        </w:rPr>
+        <w:t xml:space="preserve"> = [0]</w:t>
+      </w:r>
+    </w:p>
+    <w:p>
+      <w:pPr>
+        <w:rPr>
+          <w:rFonts w:ascii="仿宋" w:eastAsia="仿宋" w:hAnsi="仿宋"/>
+          <w:sz w:val="28"/>
+          <w:szCs w:val="28"/>
+        </w:rPr>
+      </w:pPr>
+      <w:r>
+        <w:rPr>
+          <w:rFonts w:ascii="仿宋" w:eastAsia="仿宋" w:hAnsi="仿宋"/>
+          <w:sz w:val="28"/>
+          <w:szCs w:val="28"/>
+        </w:rPr>
+        <w:t xml:space="preserve">        bit = 1</w:t>
+      </w:r>
+    </w:p>
+    <w:p>
+      <w:pPr>
+        <w:rPr>
+          <w:rFonts w:ascii="仿宋" w:eastAsia="仿宋" w:hAnsi="仿宋"/>
+          <w:sz w:val="28"/>
+          <w:szCs w:val="28"/>
+        </w:rPr>
+      </w:pPr>
+      <w:r>
+        <w:rPr>
+          <w:rFonts w:ascii="仿宋" w:eastAsia="仿宋" w:hAnsi="仿宋"/>
+          <w:sz w:val="28"/>
+          <w:szCs w:val="28"/>
+        </w:rPr>
+        <w:t xml:space="preserve">        for </w:t>
+      </w:r>
+      <w:proofErr w:type="spellStart"/>
+      <w:r>
+        <w:rPr>
+          <w:rFonts w:ascii="仿宋" w:eastAsia="仿宋" w:hAnsi="仿宋"/>
+          <w:sz w:val="28"/>
+          <w:szCs w:val="28"/>
+        </w:rPr>
+        <w:t>i</w:t>
+      </w:r>
+      <w:proofErr w:type="spellEnd"/>
+      <w:r>
+        <w:rPr>
+          <w:rFonts w:ascii="仿宋" w:eastAsia="仿宋" w:hAnsi="仿宋"/>
+          <w:sz w:val="28"/>
+          <w:szCs w:val="28"/>
+        </w:rPr>
+        <w:t xml:space="preserve"> in </w:t>
+      </w:r>
+      <w:proofErr w:type="gramStart"/>
+      <w:r>
+        <w:rPr>
+          <w:rFonts w:ascii="仿宋" w:eastAsia="仿宋" w:hAnsi="仿宋"/>
+          <w:sz w:val="28"/>
+          <w:szCs w:val="28"/>
+        </w:rPr>
+        <w:t>range(</w:t>
+      </w:r>
+      <w:proofErr w:type="gramEnd"/>
+      <w:r>
+        <w:rPr>
+          <w:rFonts w:ascii="仿宋" w:eastAsia="仿宋" w:hAnsi="仿宋"/>
+          <w:sz w:val="28"/>
+          <w:szCs w:val="28"/>
+        </w:rPr>
+        <w:t xml:space="preserve">1, </w:t>
+      </w:r>
+      <w:proofErr w:type="spellStart"/>
+      <w:r>
+        <w:rPr>
+          <w:rFonts w:ascii="仿宋" w:eastAsia="仿宋" w:hAnsi="仿宋"/>
+          <w:sz w:val="28"/>
+          <w:szCs w:val="28"/>
+        </w:rPr>
+        <w:t>n+1</w:t>
+      </w:r>
+      <w:proofErr w:type="spellEnd"/>
+      <w:r>
+        <w:rPr>
+          <w:rFonts w:ascii="仿宋" w:eastAsia="仿宋" w:hAnsi="仿宋"/>
+          <w:sz w:val="28"/>
+          <w:szCs w:val="28"/>
+        </w:rPr>
+        <w:t>):</w:t>
+      </w:r>
+    </w:p>
+    <w:p>
+      <w:pPr>
+        <w:rPr>
+          <w:rFonts w:ascii="仿宋" w:eastAsia="仿宋" w:hAnsi="仿宋"/>
+          <w:sz w:val="28"/>
+          <w:szCs w:val="28"/>
+        </w:rPr>
+      </w:pPr>
+      <w:r>
+        <w:rPr>
+          <w:rFonts w:ascii="仿宋" w:eastAsia="仿宋" w:hAnsi="仿宋"/>
+          <w:sz w:val="28"/>
+          <w:szCs w:val="28"/>
+        </w:rPr>
+        <w:lastRenderedPageBreak/>
+        <w:t xml:space="preserve">            for j in range(</w:t>
+      </w:r>
+      <w:proofErr w:type="spellStart"/>
+      <w:r>
+        <w:rPr>
+          <w:rFonts w:ascii="仿宋" w:eastAsia="仿宋" w:hAnsi="仿宋"/>
+          <w:sz w:val="28"/>
+          <w:szCs w:val="28"/>
+        </w:rPr>
+        <w:t>len</w:t>
+      </w:r>
+      <w:proofErr w:type="spellEnd"/>
+      <w:r>
+        <w:rPr>
+          <w:rFonts w:ascii="仿宋" w:eastAsia="仿宋" w:hAnsi="仿宋"/>
+          <w:sz w:val="28"/>
+          <w:szCs w:val="28"/>
+        </w:rPr>
+        <w:t>(</w:t>
+      </w:r>
+      <w:proofErr w:type="spellStart"/>
+      <w:r>
+        <w:rPr>
+          <w:rFonts w:ascii="仿宋" w:eastAsia="仿宋" w:hAnsi="仿宋"/>
+          <w:sz w:val="28"/>
+          <w:szCs w:val="28"/>
+        </w:rPr>
+        <w:t>ans</w:t>
+      </w:r>
+      <w:proofErr w:type="spellEnd"/>
+      <w:r>
+        <w:rPr>
+          <w:rFonts w:ascii="仿宋" w:eastAsia="仿宋" w:hAnsi="仿宋"/>
+          <w:sz w:val="28"/>
+          <w:szCs w:val="28"/>
+        </w:rPr>
+        <w:t>) - 1, -1, -1):</w:t>
+      </w:r>
+    </w:p>
+    <w:p>
+      <w:pPr>
+        <w:rPr>
+          <w:rFonts w:ascii="仿宋" w:eastAsia="仿宋" w:hAnsi="仿宋"/>
+          <w:sz w:val="28"/>
+          <w:szCs w:val="28"/>
+        </w:rPr>
+      </w:pPr>
+      <w:r>
+        <w:rPr>
+          <w:rFonts w:ascii="仿宋" w:eastAsia="仿宋" w:hAnsi="仿宋"/>
+          <w:sz w:val="28"/>
+          <w:szCs w:val="28"/>
+        </w:rPr>
+        <w:t xml:space="preserve">                </w:t>
+      </w:r>
+      <w:proofErr w:type="spellStart"/>
+      <w:proofErr w:type="gramStart"/>
+      <w:r>
+        <w:rPr>
+          <w:rFonts w:ascii="仿宋" w:eastAsia="仿宋" w:hAnsi="仿宋"/>
+          <w:sz w:val="28"/>
+          <w:szCs w:val="28"/>
+        </w:rPr>
+        <w:t>ans.append</w:t>
+      </w:r>
+      <w:proofErr w:type="spellEnd"/>
+      <w:proofErr w:type="gramEnd"/>
+      <w:r>
+        <w:rPr>
+          <w:rFonts w:ascii="仿宋" w:eastAsia="仿宋" w:hAnsi="仿宋"/>
+          <w:sz w:val="28"/>
+          <w:szCs w:val="28"/>
+        </w:rPr>
+        <w:t xml:space="preserve">(bit + </w:t>
+      </w:r>
+      <w:proofErr w:type="spellStart"/>
+      <w:r>
+        <w:rPr>
+          <w:rFonts w:ascii="仿宋" w:eastAsia="仿宋" w:hAnsi="仿宋"/>
+          <w:sz w:val="28"/>
+          <w:szCs w:val="28"/>
+        </w:rPr>
+        <w:t>ans</w:t>
+      </w:r>
+      <w:proofErr w:type="spellEnd"/>
+      <w:r>
+        <w:rPr>
+          <w:rFonts w:ascii="仿宋" w:eastAsia="仿宋" w:hAnsi="仿宋"/>
+          <w:sz w:val="28"/>
+          <w:szCs w:val="28"/>
+        </w:rPr>
+        <w:t>[j])</w:t>
+      </w:r>
+    </w:p>
+    <w:p>
+      <w:pPr>
+        <w:rPr>
+          <w:rFonts w:ascii="仿宋" w:eastAsia="仿宋" w:hAnsi="仿宋"/>
+          <w:sz w:val="28"/>
+          <w:szCs w:val="28"/>
+        </w:rPr>
+      </w:pPr>
+      <w:r>
+        <w:rPr>
+          <w:rFonts w:ascii="仿宋" w:eastAsia="仿宋" w:hAnsi="仿宋"/>
+          <w:sz w:val="28"/>
+          <w:szCs w:val="28"/>
+        </w:rPr>
+        <w:t xml:space="preserve">            bit &lt;&lt;= 1</w:t>
+      </w:r>
+    </w:p>
+    <w:p>
+      <w:pPr>
+        <w:rPr>
+          <w:rFonts w:ascii="仿宋" w:eastAsia="仿宋" w:hAnsi="仿宋" w:hint="eastAsia"/>
+          <w:sz w:val="28"/>
+          <w:szCs w:val="28"/>
+        </w:rPr>
+      </w:pPr>
+      <w:r>
+        <w:rPr>
+          <w:rFonts w:ascii="仿宋" w:eastAsia="仿宋" w:hAnsi="仿宋"/>
+          <w:sz w:val="28"/>
+          <w:szCs w:val="28"/>
+        </w:rPr>
+        <w:t xml:space="preserve">        return </w:t>
+      </w:r>
+      <w:proofErr w:type="spellStart"/>
+      <w:r>
+        <w:rPr>
+          <w:rFonts w:ascii="仿宋" w:eastAsia="仿宋" w:hAnsi="仿宋"/>
+          <w:sz w:val="28"/>
+          <w:szCs w:val="28"/>
+        </w:rPr>
+        <w:t>ans</w:t>
+      </w:r>
       <w:bookmarkStart w:id="0" w:name="_GoBack"/>
       <w:bookmarkEnd w:id="0"/>
+      <w:proofErr w:type="spellEnd"/>
     </w:p>
     <w:sectPr>
       <w:pgSz w:w="11906" w:h="16838"/>
@@ -829,6 +1169,29 @@
       <w:szCs w:val="18"/>
     </w:rPr>
   </w:style>
+  <w:style w:type="character" w:styleId="a7">
+    <w:name w:val="Hyperlink"/>
+    <w:basedOn w:val="a0"/>
+    <w:uiPriority w:val="99"/>
+    <w:unhideWhenUsed/>
+    <w:rsid w:val="008A2C55"/>
+    <w:rPr>
+      <w:color w:val="0563C1" w:themeColor="hyperlink"/>
+      <w:u w:val="single"/>
+    </w:rPr>
+  </w:style>
+  <w:style w:type="character" w:styleId="a8">
+    <w:name w:val="Unresolved Mention"/>
+    <w:basedOn w:val="a0"/>
+    <w:uiPriority w:val="99"/>
+    <w:semiHidden/>
+    <w:unhideWhenUsed/>
+    <w:rsid w:val="008A2C55"/>
+    <w:rPr>
+      <w:color w:val="605E5C"/>
+      <w:shd w:val="clear" w:color="auto" w:fill="E1DFDD"/>
+    </w:rPr>
+  </w:style>
 </w:styles>
 </file>
 

</xml_diff>